<commit_message>
Subcategorias y Agenda estudiantil
Cambia el boton INICIO por Volver y se agrega encabezado
</commit_message>
<xml_diff>
--- a/documentacion/vidaestudiantil/Recursos-Subcategorias.docx
+++ b/documentacion/vidaestudiantil/Recursos-Subcategorias.docx
@@ -354,15 +354,7 @@
               <w:rPr>
                 <w:rFonts w:ascii="Arial" w:hAnsi="Arial" w:cs="Arial"/>
               </w:rPr>
-              <w:t>Procura</w:t>
-            </w:r>
-            <w:bookmarkStart w:id="0" w:name="_GoBack"/>
-            <w:bookmarkEnd w:id="0"/>
-            <w:r>
-              <w:rPr>
-                <w:rFonts w:ascii="Arial" w:hAnsi="Arial" w:cs="Arial"/>
-              </w:rPr>
-              <w:t xml:space="preserve"> lograr la formación de estudiantes con capacidad de relacionarse armoniosamente entre sí y con el medio, con el fin de garantizar a largo plazo, la viabilidad de un desarrollo sostenible en el que prevalezca la calidad de vida como principal objetivo.</w:t>
+              <w:t>Procura lograr la formación de estudiantes con capacidad de relacionarse armoniosamente entre sí y con el medio, con el fin de garantizar a largo plazo, la viabilidad de un desarrollo sostenible en el que prevalezca la calidad de vida como principal objetivo.</w:t>
             </w:r>
           </w:p>
           <w:p>
@@ -1456,7 +1448,15 @@
               <w:rPr>
                 <w:rFonts w:ascii="Arial" w:hAnsi="Arial" w:cs="Arial"/>
               </w:rPr>
-              <w:t>La naturaleza, la biodiversidad como fuente de vida, para combatir el hambre y promover la sostenibilidad.</w:t>
+              <w:t>La naturaleza, la biodiversidad como fuente de vida, para combatir el hambre y promover la sostenibilida</w:t>
+            </w:r>
+            <w:bookmarkStart w:id="0" w:name="_GoBack"/>
+            <w:bookmarkEnd w:id="0"/>
+            <w:r>
+              <w:rPr>
+                <w:rFonts w:ascii="Arial" w:hAnsi="Arial" w:cs="Arial"/>
+              </w:rPr>
+              <w:t>d.</w:t>
             </w:r>
           </w:p>
         </w:tc>
@@ -1744,255 +1744,6 @@
               <w:spacing w:before="100" w:beforeAutospacing="1" w:after="100" w:afterAutospacing="1" w:line="300" w:lineRule="atLeast"/>
               <w:ind w:left="375"/>
               <w:rPr>
-                <w:rFonts w:ascii="Verdana" w:hAnsi="Verdana"/>
-                <w:color w:val="8A6D3B"/>
-                <w:sz w:val="18"/>
-                <w:szCs w:val="18"/>
-              </w:rPr>
-            </w:pPr>
-            <w:hyperlink r:id="rId15" w:history="1">
-              <w:r>
-                <w:rPr>
-                  <w:rStyle w:val="Hipervnculo"/>
-                  <w:rFonts w:ascii="Verdana" w:hAnsi="Verdana"/>
-                  <w:sz w:val="18"/>
-                  <w:szCs w:val="18"/>
-                </w:rPr>
-                <w:t>http://www.fao.org/cgrfa/topics/biodiversity/es/</w:t>
-              </w:r>
-            </w:hyperlink>
-          </w:p>
-          <w:p>
-            <w:pPr>
-              <w:numPr>
-                <w:ilvl w:val="0"/>
-                <w:numId w:val="1"/>
-              </w:numPr>
-              <w:spacing w:before="100" w:beforeAutospacing="1" w:after="100" w:afterAutospacing="1" w:line="300" w:lineRule="atLeast"/>
-              <w:ind w:left="375"/>
-              <w:rPr>
-                <w:rFonts w:ascii="Verdana" w:hAnsi="Verdana"/>
-                <w:color w:val="8A6D3B"/>
-                <w:sz w:val="18"/>
-                <w:szCs w:val="18"/>
-              </w:rPr>
-            </w:pPr>
-            <w:hyperlink r:id="rId16" w:history="1">
-              <w:r>
-                <w:rPr>
-                  <w:rStyle w:val="Hipervnculo"/>
-                  <w:rFonts w:ascii="Verdana" w:hAnsi="Verdana"/>
-                  <w:sz w:val="18"/>
-                  <w:szCs w:val="18"/>
-                </w:rPr>
-                <w:t>http://www.fao.org/3/i0112s/i0112s.pdf</w:t>
-              </w:r>
-            </w:hyperlink>
-          </w:p>
-          <w:p>
-            <w:pPr>
-              <w:numPr>
-                <w:ilvl w:val="0"/>
-                <w:numId w:val="1"/>
-              </w:numPr>
-              <w:spacing w:before="100" w:beforeAutospacing="1" w:after="100" w:afterAutospacing="1" w:line="300" w:lineRule="atLeast"/>
-              <w:ind w:left="375"/>
-              <w:rPr>
-                <w:rFonts w:ascii="Verdana" w:hAnsi="Verdana"/>
-                <w:color w:val="8A6D3B"/>
-                <w:sz w:val="18"/>
-                <w:szCs w:val="18"/>
-              </w:rPr>
-            </w:pPr>
-            <w:hyperlink r:id="rId17" w:history="1">
-              <w:r>
-                <w:rPr>
-                  <w:rStyle w:val="Hipervnculo"/>
-                  <w:rFonts w:ascii="Verdana" w:hAnsi="Verdana"/>
-                  <w:sz w:val="18"/>
-                  <w:szCs w:val="18"/>
-                </w:rPr>
-                <w:t>http://www.fao.org/fileadmin/templates/nr/documents/CGRFA/commissionfactsheet_es.pdf</w:t>
-              </w:r>
-            </w:hyperlink>
-          </w:p>
-          <w:p>
-            <w:pPr>
-              <w:numPr>
-                <w:ilvl w:val="0"/>
-                <w:numId w:val="1"/>
-              </w:numPr>
-              <w:spacing w:before="100" w:beforeAutospacing="1" w:after="100" w:afterAutospacing="1" w:line="300" w:lineRule="atLeast"/>
-              <w:ind w:left="375"/>
-              <w:rPr>
-                <w:rFonts w:ascii="Verdana" w:hAnsi="Verdana"/>
-                <w:color w:val="8A6D3B"/>
-                <w:sz w:val="18"/>
-                <w:szCs w:val="18"/>
-              </w:rPr>
-            </w:pPr>
-            <w:hyperlink r:id="rId18" w:history="1">
-              <w:r>
-                <w:rPr>
-                  <w:rStyle w:val="Hipervnculo"/>
-                  <w:rFonts w:ascii="Verdana" w:hAnsi="Verdana"/>
-                  <w:sz w:val="18"/>
-                  <w:szCs w:val="18"/>
-                </w:rPr>
-                <w:t>http://www.fao.org/3/CA2227ES/ca2227es.pdf</w:t>
-              </w:r>
-            </w:hyperlink>
-          </w:p>
-          <w:p>
-            <w:pPr>
-              <w:numPr>
-                <w:ilvl w:val="0"/>
-                <w:numId w:val="1"/>
-              </w:numPr>
-              <w:spacing w:before="100" w:beforeAutospacing="1" w:after="100" w:afterAutospacing="1" w:line="300" w:lineRule="atLeast"/>
-              <w:ind w:left="375"/>
-              <w:rPr>
-                <w:rFonts w:ascii="Verdana" w:hAnsi="Verdana"/>
-                <w:color w:val="8A6D3B"/>
-                <w:sz w:val="18"/>
-                <w:szCs w:val="18"/>
-              </w:rPr>
-            </w:pPr>
-            <w:hyperlink r:id="rId19" w:history="1">
-              <w:r>
-                <w:rPr>
-                  <w:rStyle w:val="Hipervnculo"/>
-                  <w:rFonts w:ascii="Verdana" w:hAnsi="Verdana"/>
-                  <w:sz w:val="18"/>
-                  <w:szCs w:val="18"/>
-                </w:rPr>
-                <w:t>https://www.cbd.int/agro/about.shtml</w:t>
-              </w:r>
-            </w:hyperlink>
-          </w:p>
-          <w:p>
-            <w:pPr>
-              <w:numPr>
-                <w:ilvl w:val="0"/>
-                <w:numId w:val="1"/>
-              </w:numPr>
-              <w:spacing w:before="100" w:beforeAutospacing="1" w:after="100" w:afterAutospacing="1" w:line="300" w:lineRule="atLeast"/>
-              <w:ind w:left="375"/>
-              <w:rPr>
-                <w:rFonts w:ascii="Verdana" w:hAnsi="Verdana"/>
-                <w:color w:val="8A6D3B"/>
-                <w:sz w:val="18"/>
-                <w:szCs w:val="18"/>
-              </w:rPr>
-            </w:pPr>
-            <w:hyperlink r:id="rId20" w:history="1">
-              <w:r>
-                <w:rPr>
-                  <w:rStyle w:val="Hipervnculo"/>
-                  <w:rFonts w:ascii="Verdana" w:hAnsi="Verdana"/>
-                  <w:sz w:val="18"/>
-                  <w:szCs w:val="18"/>
-                </w:rPr>
-                <w:t>https://www.cbd.int/doc/bioday/2008/ibd-2008-booklet-es.pdf</w:t>
-              </w:r>
-            </w:hyperlink>
-          </w:p>
-          <w:p>
-            <w:pPr>
-              <w:numPr>
-                <w:ilvl w:val="0"/>
-                <w:numId w:val="1"/>
-              </w:numPr>
-              <w:spacing w:before="100" w:beforeAutospacing="1" w:after="100" w:afterAutospacing="1" w:line="300" w:lineRule="atLeast"/>
-              <w:ind w:left="375"/>
-              <w:rPr>
-                <w:rFonts w:ascii="Verdana" w:hAnsi="Verdana"/>
-                <w:color w:val="8A6D3B"/>
-                <w:sz w:val="18"/>
-                <w:szCs w:val="18"/>
-              </w:rPr>
-            </w:pPr>
-            <w:hyperlink r:id="rId21" w:history="1">
-              <w:r>
-                <w:rPr>
-                  <w:rStyle w:val="Hipervnculo"/>
-                  <w:rFonts w:ascii="Verdana" w:hAnsi="Verdana"/>
-                  <w:sz w:val="18"/>
-                  <w:szCs w:val="18"/>
-                </w:rPr>
-                <w:t>http://www.reibci.org/publicados/2014/mayo/4569333.pdf</w:t>
-              </w:r>
-            </w:hyperlink>
-          </w:p>
-          <w:p>
-            <w:pPr>
-              <w:numPr>
-                <w:ilvl w:val="0"/>
-                <w:numId w:val="1"/>
-              </w:numPr>
-              <w:spacing w:before="100" w:beforeAutospacing="1" w:after="100" w:afterAutospacing="1" w:line="300" w:lineRule="atLeast"/>
-              <w:ind w:left="375"/>
-              <w:rPr>
-                <w:rFonts w:ascii="Verdana" w:hAnsi="Verdana"/>
-                <w:color w:val="8A6D3B"/>
-                <w:sz w:val="18"/>
-                <w:szCs w:val="18"/>
-              </w:rPr>
-            </w:pPr>
-            <w:hyperlink r:id="rId22" w:history="1">
-              <w:r>
-                <w:rPr>
-                  <w:rStyle w:val="Hipervnculo"/>
-                  <w:rFonts w:ascii="Verdana" w:hAnsi="Verdana"/>
-                  <w:sz w:val="18"/>
-                  <w:szCs w:val="18"/>
-                </w:rPr>
-                <w:t>https://www.cbd.int/gbo/gbo4/outlook-</w:t>
-              </w:r>
-              <w:r>
-                <w:rPr>
-                  <w:rStyle w:val="Hipervnculo"/>
-                  <w:rFonts w:ascii="Verdana" w:hAnsi="Verdana"/>
-                  <w:sz w:val="18"/>
-                  <w:szCs w:val="18"/>
-                </w:rPr>
-                <w:lastRenderedPageBreak/>
-                <w:t>grulac-es.pdf</w:t>
-              </w:r>
-            </w:hyperlink>
-          </w:p>
-          <w:p>
-            <w:pPr>
-              <w:numPr>
-                <w:ilvl w:val="0"/>
-                <w:numId w:val="1"/>
-              </w:numPr>
-              <w:spacing w:before="100" w:beforeAutospacing="1" w:after="100" w:afterAutospacing="1" w:line="300" w:lineRule="atLeast"/>
-              <w:ind w:left="375"/>
-              <w:rPr>
-                <w:rFonts w:ascii="Verdana" w:hAnsi="Verdana"/>
-                <w:color w:val="8A6D3B"/>
-                <w:sz w:val="18"/>
-                <w:szCs w:val="18"/>
-              </w:rPr>
-            </w:pPr>
-            <w:hyperlink r:id="rId23" w:history="1">
-              <w:r>
-                <w:rPr>
-                  <w:rStyle w:val="Hipervnculo"/>
-                  <w:rFonts w:ascii="Verdana" w:hAnsi="Verdana"/>
-                  <w:color w:val="0D6CAC"/>
-                  <w:sz w:val="18"/>
-                  <w:szCs w:val="18"/>
-                  <w:u w:val="none"/>
-                </w:rPr>
-                <w:t>http://localizingthesdgs.org/</w:t>
-              </w:r>
-            </w:hyperlink>
-          </w:p>
-          <w:p>
-            <w:pPr>
-              <w:rPr>
                 <w:rFonts w:ascii="Arial" w:hAnsi="Arial" w:cs="Arial"/>
               </w:rPr>
             </w:pPr>
@@ -2236,7 +1987,7 @@
                 <w:rFonts w:ascii="Arial" w:hAnsi="Arial" w:cs="Arial"/>
               </w:rPr>
             </w:pPr>
-            <w:hyperlink r:id="rId24" w:history="1">
+            <w:hyperlink r:id="rId15" w:history="1">
               <w:r>
                 <w:rPr>
                   <w:rStyle w:val="Hipervnculo"/>
@@ -2320,14 +2071,14 @@
               <w:rPr>
                 <w:rFonts w:ascii="Arial" w:hAnsi="Arial" w:cs="Arial"/>
               </w:rPr>
-              <w:t xml:space="preserve">El Servicio Comunal Estudiantil es un Programa, que integra procesos de aprendizaje y de servicio a la comunidad mediante la atención de necesidades reales, contribuyendo a la formación integral de los y las estudiantes.  </w:t>
+              <w:t xml:space="preserve">El Servicio Comunal Estudiantil es un Programa, que integra procesos de aprendizaje y de servicio a la comunidad mediante la atención de necesidades reales, contribuyendo a la formación integral de los y las estudiantes.  Es un espacio privilegiado para el fortaleciendo la participación estudiantil, el vínculo, la convivencia y el desarrollo del potencial </w:t>
             </w:r>
             <w:r>
               <w:rPr>
                 <w:rFonts w:ascii="Arial" w:hAnsi="Arial" w:cs="Arial"/>
               </w:rPr>
               <w:lastRenderedPageBreak/>
-              <w:t>Es un espacio privilegiado para el fortaleciendo la participación estudiantil, el vínculo, la convivencia y el desarrollo del potencial de cada persona en el centro educativo.</w:t>
+              <w:t>de cada persona en el centro educativo.</w:t>
             </w:r>
           </w:p>
         </w:tc>
@@ -2360,7 +2111,7 @@
                 <w:rFonts w:ascii="Arial" w:hAnsi="Arial" w:cs="Arial"/>
               </w:rPr>
             </w:pPr>
-            <w:hyperlink r:id="rId25" w:history="1">
+            <w:hyperlink r:id="rId16" w:history="1">
               <w:r>
                 <w:rPr>
                   <w:rStyle w:val="Hipervnculo"/>
@@ -2445,7 +2196,7 @@
                 <w:rFonts w:ascii="Arial" w:hAnsi="Arial" w:cs="Arial"/>
               </w:rPr>
             </w:pPr>
-            <w:hyperlink r:id="rId26" w:history="1">
+            <w:hyperlink r:id="rId17" w:history="1">
               <w:r>
                 <w:rPr>
                   <w:rStyle w:val="Hipervnculo"/>
@@ -2530,7 +2281,7 @@
                 <w:rFonts w:ascii="Arial" w:hAnsi="Arial" w:cs="Arial"/>
               </w:rPr>
             </w:pPr>
-            <w:hyperlink r:id="rId27" w:history="1">
+            <w:hyperlink r:id="rId18" w:history="1">
               <w:r>
                 <w:rPr>
                   <w:rStyle w:val="Hipervnculo"/>
@@ -2615,13 +2366,21 @@
                 <w:rFonts w:ascii="Arial" w:hAnsi="Arial" w:cs="Arial"/>
               </w:rPr>
             </w:pPr>
-            <w:hyperlink r:id="rId28" w:history="1">
+            <w:hyperlink r:id="rId19" w:history="1">
               <w:r>
                 <w:rPr>
                   <w:rStyle w:val="Hipervnculo"/>
                   <w:rFonts w:ascii="Arial" w:hAnsi="Arial" w:cs="Arial"/>
                 </w:rPr>
-                <w:t>https://www.mep.go.cr/sites/default/files/page/adjuntos/circular-dm-0024-04-2016-1.pdf</w:t>
+                <w:t>https://www.mep.go.cr/sites/</w:t>
+              </w:r>
+              <w:r>
+                <w:rPr>
+                  <w:rStyle w:val="Hipervnculo"/>
+                  <w:rFonts w:ascii="Arial" w:hAnsi="Arial" w:cs="Arial"/>
+                </w:rPr>
+                <w:lastRenderedPageBreak/>
+                <w:t>default/files/page/adjuntos/circular-dm-0024-04-2016-1.pdf</w:t>
               </w:r>
             </w:hyperlink>
           </w:p>
@@ -2700,7 +2459,7 @@
                 <w:rFonts w:ascii="Arial" w:hAnsi="Arial" w:cs="Arial"/>
               </w:rPr>
             </w:pPr>
-            <w:hyperlink r:id="rId29" w:history="1">
+            <w:hyperlink r:id="rId20" w:history="1">
               <w:r>
                 <w:rPr>
                   <w:rStyle w:val="Hipervnculo"/>
@@ -2793,7 +2552,7 @@
                 <w:rFonts w:ascii="Arial" w:hAnsi="Arial" w:cs="Arial"/>
               </w:rPr>
             </w:pPr>
-            <w:hyperlink r:id="rId30" w:history="1">
+            <w:hyperlink r:id="rId21" w:history="1">
               <w:r>
                 <w:rPr>
                   <w:rStyle w:val="Hipervnculo"/>
@@ -2914,7 +2673,7 @@
                 <w:rFonts w:ascii="Arial" w:hAnsi="Arial" w:cs="Arial"/>
               </w:rPr>
             </w:pPr>
-            <w:hyperlink r:id="rId31" w:history="1">
+            <w:hyperlink r:id="rId22" w:history="1">
               <w:r>
                 <w:rPr>
                   <w:rStyle w:val="Hipervnculo"/>
@@ -3007,7 +2766,7 @@
                 <w:rFonts w:ascii="Arial" w:hAnsi="Arial" w:cs="Arial"/>
               </w:rPr>
             </w:pPr>
-            <w:hyperlink r:id="rId32" w:history="1">
+            <w:hyperlink r:id="rId23" w:history="1">
               <w:r>
                 <w:rPr>
                   <w:rStyle w:val="Hipervnculo"/>
@@ -3099,7 +2858,7 @@
                 <w:rFonts w:ascii="Arial" w:hAnsi="Arial" w:cs="Arial"/>
               </w:rPr>
             </w:pPr>
-            <w:hyperlink r:id="rId33" w:history="1">
+            <w:hyperlink r:id="rId24" w:history="1">
               <w:r>
                 <w:rPr>
                   <w:rStyle w:val="Hipervnculo"/>
@@ -3183,14 +2942,14 @@
               <w:rPr>
                 <w:rFonts w:ascii="Arial" w:hAnsi="Arial" w:cs="Arial"/>
               </w:rPr>
-              <w:t xml:space="preserve">Es un programa de atención en salud </w:t>
+              <w:t xml:space="preserve">Es un programa de atención en salud mental comunitaria del Ministerio de Educación Pública en conjunto con Unicef Costa Rica por medio del modelo del Hospital Nacional Psiquiátrico de la </w:t>
             </w:r>
             <w:r>
               <w:rPr>
                 <w:rFonts w:ascii="Arial" w:hAnsi="Arial" w:cs="Arial"/>
               </w:rPr>
               <w:lastRenderedPageBreak/>
-              <w:t xml:space="preserve">mental comunitaria del Ministerio de Educación Pública en conjunto con Unicef Costa Rica por medio del modelo del Hospital Nacional Psiquiátrico de la CCSS. El objetivo del programa es Propiciar espacios que favorezcan la invención de proyectos de vida libres de violencia con personas jóvenes de séptimo año en contextos de riesgo psicosocial en centros educativos académicos diurnos de dependencia pública. </w:t>
+              <w:t xml:space="preserve">CCSS. El objetivo del programa es Propiciar espacios que favorezcan la invención de proyectos de vida libres de violencia con personas jóvenes de séptimo año en contextos de riesgo psicosocial en centros educativos académicos diurnos de dependencia pública. </w:t>
             </w:r>
           </w:p>
           <w:p>
@@ -3245,21 +3004,13 @@
                 <w:rFonts w:ascii="Arial" w:hAnsi="Arial" w:cs="Arial"/>
               </w:rPr>
             </w:pPr>
-            <w:hyperlink r:id="rId34" w:history="1">
+            <w:hyperlink r:id="rId25" w:history="1">
               <w:r>
                 <w:rPr>
                   <w:rStyle w:val="Hipervnculo"/>
                   <w:rFonts w:ascii="Arial" w:hAnsi="Arial" w:cs="Arial"/>
                 </w:rPr>
-                <w:t>https://www.youtube.com/watch?v=1W0HhL</w:t>
-              </w:r>
-              <w:r>
-                <w:rPr>
-                  <w:rStyle w:val="Hipervnculo"/>
-                  <w:rFonts w:ascii="Arial" w:hAnsi="Arial" w:cs="Arial"/>
-                </w:rPr>
-                <w:lastRenderedPageBreak/>
-                <w:t>oSgTA&amp;feature=youtu.be</w:t>
+                <w:t>https://www.youtube.com/watch?v=1W0HhLoSgTA&amp;feature=youtu.be</w:t>
               </w:r>
             </w:hyperlink>
           </w:p>
@@ -3338,7 +3089,7 @@
                 <w:rFonts w:ascii="Arial" w:hAnsi="Arial" w:cs="Arial"/>
               </w:rPr>
             </w:pPr>
-            <w:hyperlink r:id="rId35" w:history="1">
+            <w:hyperlink r:id="rId26" w:history="1">
               <w:r>
                 <w:rPr>
                   <w:rStyle w:val="Hipervnculo"/>
@@ -3423,7 +3174,7 @@
                 <w:rFonts w:ascii="Arial" w:hAnsi="Arial" w:cs="Arial"/>
               </w:rPr>
             </w:pPr>
-            <w:hyperlink r:id="rId36" w:history="1">
+            <w:hyperlink r:id="rId27" w:history="1">
               <w:r>
                 <w:rPr>
                   <w:rStyle w:val="Hipervnculo"/>
@@ -3508,7 +3259,7 @@
                 <w:rFonts w:ascii="Arial" w:hAnsi="Arial" w:cs="Arial"/>
               </w:rPr>
             </w:pPr>
-            <w:hyperlink r:id="rId37" w:history="1">
+            <w:hyperlink r:id="rId28" w:history="1">
               <w:r>
                 <w:rPr>
                   <w:rStyle w:val="Hipervnculo"/>
@@ -3593,7 +3344,7 @@
                 <w:rFonts w:ascii="Arial" w:hAnsi="Arial" w:cs="Arial"/>
               </w:rPr>
             </w:pPr>
-            <w:hyperlink r:id="rId38" w:history="1">
+            <w:hyperlink r:id="rId29" w:history="1">
               <w:r>
                 <w:rPr>
                   <w:rStyle w:val="Hipervnculo"/>
@@ -3678,7 +3429,7 @@
                 <w:rFonts w:ascii="Arial" w:hAnsi="Arial" w:cs="Arial"/>
               </w:rPr>
             </w:pPr>
-            <w:hyperlink r:id="rId39" w:history="1">
+            <w:hyperlink r:id="rId30" w:history="1">
               <w:r>
                 <w:rPr>
                   <w:rStyle w:val="Hipervnculo"/>
@@ -3763,7 +3514,7 @@
                 <w:rFonts w:ascii="Arial" w:hAnsi="Arial" w:cs="Arial"/>
               </w:rPr>
             </w:pPr>
-            <w:hyperlink r:id="rId40" w:history="1">
+            <w:hyperlink r:id="rId31" w:history="1">
               <w:r>
                 <w:rPr>
                   <w:rStyle w:val="Hipervnculo"/>
@@ -3848,7 +3599,7 @@
                 <w:rFonts w:ascii="Arial" w:hAnsi="Arial" w:cs="Arial"/>
               </w:rPr>
             </w:pPr>
-            <w:hyperlink r:id="rId41" w:history="1">
+            <w:hyperlink r:id="rId32" w:history="1">
               <w:r>
                 <w:rPr>
                   <w:rStyle w:val="Hipervnculo"/>
@@ -3932,14 +3683,14 @@
               <w:rPr>
                 <w:rFonts w:ascii="Arial" w:hAnsi="Arial" w:cs="Arial"/>
               </w:rPr>
-              <w:t xml:space="preserve">Son varias puestas en escena para que las disfruten los y las estudiantes. Un esfuerzo conjunto del Ministerio de Educación Pública, el Ministerio de Cultura y Juventud y el </w:t>
+              <w:t xml:space="preserve">Son varias puestas en escena para que las disfruten los y las estudiantes. Un esfuerzo conjunto del Ministerio de Educación Pública, el Ministerio de Cultura y Juventud y el Teatro Nacional de Costa Rica. Teatro, danza, mimo, clown, marionetas, ópera, música sinfónica, música de cámara, música antigua, </w:t>
             </w:r>
             <w:r>
               <w:rPr>
                 <w:rFonts w:ascii="Arial" w:hAnsi="Arial" w:cs="Arial"/>
               </w:rPr>
               <w:lastRenderedPageBreak/>
-              <w:t>Teatro Nacional de Costa Rica. Teatro, danza, mimo, clown, marionetas, ópera, música sinfónica, música de cámara, música antigua, cuentos infantiles, entre otras en la sala principal del Teatro Nacional, cuyo fin fundamental es acercar a la población estudiantil al Teatro.</w:t>
+              <w:t>cuentos infantiles, entre otras en la sala principal del Teatro Nacional, cuyo fin fundamental es acercar a la población estudiantil al Teatro.</w:t>
             </w:r>
           </w:p>
         </w:tc>
@@ -3972,7 +3723,7 @@
                 <w:rFonts w:ascii="Arial" w:hAnsi="Arial" w:cs="Arial"/>
               </w:rPr>
             </w:pPr>
-            <w:hyperlink r:id="rId42" w:history="1">
+            <w:hyperlink r:id="rId33" w:history="1">
               <w:r>
                 <w:rPr>
                   <w:rStyle w:val="Hipervnculo"/>
@@ -4057,21 +3808,13 @@
                 <w:rFonts w:ascii="Arial" w:hAnsi="Arial" w:cs="Arial"/>
               </w:rPr>
             </w:pPr>
-            <w:hyperlink r:id="rId43" w:history="1">
+            <w:hyperlink r:id="rId34" w:history="1">
               <w:r>
                 <w:rPr>
                   <w:rStyle w:val="Hipervnculo"/>
                   <w:rFonts w:ascii="Arial" w:hAnsi="Arial" w:cs="Arial"/>
                 </w:rPr>
-                <w:t>https://www.mep.go.cr/sites/default/files/documentos/catal</w:t>
-              </w:r>
-              <w:r>
-                <w:rPr>
-                  <w:rStyle w:val="Hipervnculo"/>
-                  <w:rFonts w:ascii="Arial" w:hAnsi="Arial" w:cs="Arial"/>
-                </w:rPr>
-                <w:lastRenderedPageBreak/>
-                <w:t>ogo-erase-vez-2020.pdf</w:t>
+                <w:t>https://www.mep.go.cr/sites/default/files/documentos/catalogo-erase-vez-2020.pdf</w:t>
               </w:r>
             </w:hyperlink>
           </w:p>
@@ -4150,7 +3893,7 @@
                 <w:rFonts w:ascii="Arial" w:hAnsi="Arial" w:cs="Arial"/>
               </w:rPr>
             </w:pPr>
-            <w:hyperlink r:id="rId44" w:history="1">
+            <w:hyperlink r:id="rId35" w:history="1">
               <w:r>
                 <w:rPr>
                   <w:rStyle w:val="Hipervnculo"/>
@@ -4235,7 +3978,7 @@
                 <w:rFonts w:ascii="Arial" w:hAnsi="Arial" w:cs="Arial"/>
               </w:rPr>
             </w:pPr>
-            <w:hyperlink r:id="rId45" w:history="1">
+            <w:hyperlink r:id="rId36" w:history="1">
               <w:r>
                 <w:rPr>
                   <w:rStyle w:val="Hipervnculo"/>
@@ -4320,7 +4063,7 @@
                 <w:rFonts w:ascii="Arial" w:hAnsi="Arial" w:cs="Arial"/>
               </w:rPr>
             </w:pPr>
-            <w:hyperlink r:id="rId46" w:history="1">
+            <w:hyperlink r:id="rId37" w:history="1">
               <w:r>
                 <w:rPr>
                   <w:rStyle w:val="Hipervnculo"/>
@@ -4531,7 +4274,7 @@
                 <w:rFonts w:ascii="Arial" w:hAnsi="Arial" w:cs="Arial"/>
               </w:rPr>
             </w:pPr>
-            <w:hyperlink r:id="rId47" w:history="1">
+            <w:hyperlink r:id="rId38" w:history="1">
               <w:r>
                 <w:rPr>
                   <w:rStyle w:val="Hipervnculo"/>
@@ -4634,7 +4377,14 @@
               <w:rPr>
                 <w:rFonts w:ascii="Arial" w:hAnsi="Arial" w:cs="Arial"/>
               </w:rPr>
-              <w:t>Ruta de Museos nace como una iniciativa para que el público estudiantil viva la experiencia enseñanza-aprendizaje en los museos de nuestro país; y, así, visiten estos centros de cultura y aglutinen el aprendizaje significativo mediante la</w:t>
+              <w:t xml:space="preserve">Ruta de Museos nace como una iniciativa para que el público estudiantil viva la experiencia enseñanza-aprendizaje en los museos de nuestro país; y, así, visiten </w:t>
+            </w:r>
+            <w:r>
+              <w:rPr>
+                <w:rFonts w:ascii="Arial" w:hAnsi="Arial" w:cs="Arial"/>
+              </w:rPr>
+              <w:lastRenderedPageBreak/>
+              <w:t>estos centros de cultura y aglutinen el aprendizaje significativo mediante la</w:t>
             </w:r>
           </w:p>
           <w:p>
@@ -4732,7 +4482,7 @@
                 <w:rFonts w:ascii="Arial" w:hAnsi="Arial" w:cs="Arial"/>
               </w:rPr>
             </w:pPr>
-            <w:hyperlink r:id="rId48" w:history="1">
+            <w:hyperlink r:id="rId39" w:history="1">
               <w:r>
                 <w:rPr>
                   <w:rStyle w:val="Hipervnculo"/>
@@ -4776,6 +4526,7 @@
                 <w:b/>
                 <w:bCs/>
               </w:rPr>
+              <w:lastRenderedPageBreak/>
               <w:t xml:space="preserve">Gobierno estudiantil </w:t>
             </w:r>
           </w:p>
@@ -4823,14 +4574,14 @@
               <w:rPr>
                 <w:rFonts w:ascii="Arial" w:hAnsi="Arial" w:cs="Arial"/>
               </w:rPr>
-              <w:t xml:space="preserve">Los Procesos Electorales Estudiantiles constituyen un espacio de educación no formal que se da en el marco de los centros educativos, en el cual los y las estudiantes aprenden a organizarse, manejar conflictos, lograr </w:t>
+              <w:t xml:space="preserve">Los Procesos Electorales Estudiantiles constituyen un espacio de educación no formal que se da en el marco de los centros educativos, en el cual los y las estudiantes aprenden a organizarse, manejar conflictos, lograr consensos y acuerdos, negociar, hablar en público, tomar decisiones que conllevan a la búsqueda de soluciones, a la vivencia de los valores </w:t>
             </w:r>
             <w:r>
               <w:rPr>
                 <w:rFonts w:ascii="Arial" w:hAnsi="Arial" w:cs="Arial"/>
               </w:rPr>
               <w:lastRenderedPageBreak/>
-              <w:t>consensos y acuerdos, negociar, hablar en público, tomar decisiones que conllevan a la búsqueda de soluciones, a la vivencia de los valores democráticos y asumir el ejercicio de la ciudadanía como un derecho que a la vez implica una serie de responsabilidades.</w:t>
+              <w:t>democráticos y asumir el ejercicio de la ciudadanía como un derecho que a la vez implica una serie de responsabilidades.</w:t>
             </w:r>
           </w:p>
         </w:tc>
@@ -4863,7 +4614,7 @@
                 <w:rFonts w:ascii="Arial" w:hAnsi="Arial" w:cs="Arial"/>
               </w:rPr>
             </w:pPr>
-            <w:hyperlink r:id="rId49" w:history="1">
+            <w:hyperlink r:id="rId40" w:history="1">
               <w:r>
                 <w:rPr>
                   <w:rStyle w:val="Hipervnculo"/>
@@ -4948,7 +4699,7 @@
                 <w:rFonts w:ascii="Arial" w:hAnsi="Arial" w:cs="Arial"/>
               </w:rPr>
             </w:pPr>
-            <w:hyperlink r:id="rId50" w:history="1">
+            <w:hyperlink r:id="rId41" w:history="1">
               <w:r>
                 <w:rPr>
                   <w:rStyle w:val="Hipervnculo"/>
@@ -5033,21 +4784,13 @@
                 <w:rFonts w:ascii="Arial" w:hAnsi="Arial" w:cs="Arial"/>
               </w:rPr>
             </w:pPr>
-            <w:hyperlink r:id="rId51" w:history="1">
+            <w:hyperlink r:id="rId42" w:history="1">
               <w:r>
                 <w:rPr>
                   <w:rStyle w:val="Hipervnculo"/>
                   <w:rFonts w:ascii="Arial" w:hAnsi="Arial" w:cs="Arial"/>
                 </w:rPr>
-                <w:t>https://www.youtube.com/watch?v=RWUeF</w:t>
-              </w:r>
-              <w:r>
-                <w:rPr>
-                  <w:rStyle w:val="Hipervnculo"/>
-                  <w:rFonts w:ascii="Arial" w:hAnsi="Arial" w:cs="Arial"/>
-                </w:rPr>
-                <w:lastRenderedPageBreak/>
-                <w:t>ZiupaE&amp;feature=youtu.be</w:t>
+                <w:t>https://www.youtube.com/watch?v=RWUeFZiupaE&amp;feature=youtu.be</w:t>
               </w:r>
             </w:hyperlink>
           </w:p>
@@ -5126,7 +4869,7 @@
                 <w:rFonts w:ascii="Arial" w:hAnsi="Arial" w:cs="Arial"/>
               </w:rPr>
             </w:pPr>
-            <w:hyperlink r:id="rId52" w:history="1">
+            <w:hyperlink r:id="rId43" w:history="1">
               <w:r>
                 <w:rPr>
                   <w:rStyle w:val="Hipervnculo"/>
@@ -5227,7 +4970,7 @@
                 <w:rFonts w:ascii="Arial" w:hAnsi="Arial" w:cs="Arial"/>
               </w:rPr>
             </w:pPr>
-            <w:hyperlink r:id="rId53" w:history="1">
+            <w:hyperlink r:id="rId44" w:history="1">
               <w:r>
                 <w:rPr>
                   <w:rStyle w:val="Hipervnculo"/>
@@ -5420,7 +5163,7 @@
                 <w:rFonts w:ascii="Arial" w:hAnsi="Arial" w:cs="Arial"/>
               </w:rPr>
             </w:pPr>
-            <w:hyperlink r:id="rId54" w:history="1">
+            <w:hyperlink r:id="rId45" w:history="1">
               <w:r>
                 <w:rPr>
                   <w:rStyle w:val="Hipervnculo"/>
@@ -5505,7 +5248,7 @@
                 <w:rFonts w:ascii="Arial" w:hAnsi="Arial" w:cs="Arial"/>
               </w:rPr>
             </w:pPr>
-            <w:hyperlink r:id="rId55" w:history="1">
+            <w:hyperlink r:id="rId46" w:history="1">
               <w:r>
                 <w:rPr>
                   <w:rStyle w:val="Hipervnculo"/>
@@ -5590,7 +5333,7 @@
                 <w:rFonts w:ascii="Arial" w:hAnsi="Arial" w:cs="Arial"/>
               </w:rPr>
             </w:pPr>
-            <w:hyperlink r:id="rId56" w:history="1">
+            <w:hyperlink r:id="rId47" w:history="1">
               <w:r>
                 <w:rPr>
                   <w:rStyle w:val="Hipervnculo"/>
@@ -5667,14 +5410,14 @@
               <w:rPr>
                 <w:rFonts w:ascii="Arial" w:hAnsi="Arial" w:cs="Arial"/>
               </w:rPr>
-              <w:t xml:space="preserve">El Programa Convivir, promueve el desarrollo de actividades </w:t>
+              <w:t xml:space="preserve">El Programa Convivir, promueve el desarrollo de actividades participativas en los centros educativos de forma permanente. Sus objetivos se dirigen a fortalecer las relaciones de convivencia en la comunidad educativa, </w:t>
             </w:r>
             <w:r>
               <w:rPr>
                 <w:rFonts w:ascii="Arial" w:hAnsi="Arial" w:cs="Arial"/>
               </w:rPr>
               <w:lastRenderedPageBreak/>
-              <w:t>participativas en los centros educativos de forma permanente. Sus objetivos se dirigen a fortalecer las relaciones de convivencia en la comunidad educativa, así como a propiciar relaciones basadas en el respeto, el disfrute de la diversidad, la participación y el sentido de pertenencia e identidad.</w:t>
+              <w:t>así como a propiciar relaciones basadas en el respeto, el disfrute de la diversidad, la participación y el sentido de pertenencia e identidad.</w:t>
             </w:r>
           </w:p>
         </w:tc>
@@ -5707,7 +5450,7 @@
                 <w:rFonts w:ascii="Arial" w:hAnsi="Arial" w:cs="Arial"/>
               </w:rPr>
             </w:pPr>
-            <w:hyperlink r:id="rId57" w:history="1">
+            <w:hyperlink r:id="rId48" w:history="1">
               <w:r>
                 <w:rPr>
                   <w:rStyle w:val="Hipervnculo"/>
@@ -5791,7 +5534,7 @@
                 <w:rFonts w:ascii="Arial" w:hAnsi="Arial" w:cs="Arial"/>
               </w:rPr>
             </w:pPr>
-            <w:hyperlink r:id="rId58" w:history="1">
+            <w:hyperlink r:id="rId49" w:history="1">
               <w:r>
                 <w:rPr>
                   <w:rStyle w:val="Hipervnculo"/>
@@ -5875,7 +5618,631 @@
                 <w:rFonts w:ascii="Arial" w:hAnsi="Arial" w:cs="Arial"/>
               </w:rPr>
             </w:pPr>
-            <w:hyperlink r:id="rId59" w:history="1">
+            <w:hyperlink r:id="rId50" w:history="1">
+              <w:r>
+                <w:rPr>
+                  <w:rStyle w:val="Hipervnculo"/>
+                  <w:rFonts w:ascii="Arial" w:hAnsi="Arial" w:cs="Arial"/>
+                </w:rPr>
+                <w:t>https://www.mep.go.cr/protoc</w:t>
+              </w:r>
+              <w:r>
+                <w:rPr>
+                  <w:rStyle w:val="Hipervnculo"/>
+                  <w:rFonts w:ascii="Arial" w:hAnsi="Arial" w:cs="Arial"/>
+                </w:rPr>
+                <w:lastRenderedPageBreak/>
+                <w:t>olos-de-actuacion</w:t>
+              </w:r>
+            </w:hyperlink>
+          </w:p>
+        </w:tc>
+      </w:tr>
+      <w:tr>
+        <w:trPr>
+          <w:trHeight w:val="280"/>
+          <w:jc w:val="center"/>
+        </w:trPr>
+        <w:tc>
+          <w:tcPr>
+            <w:tcW w:w="1848" w:type="dxa"/>
+            <w:vMerge/>
+          </w:tcPr>
+          <w:p>
+            <w:pPr>
+              <w:rPr>
+                <w:rFonts w:ascii="Arial" w:hAnsi="Arial" w:cs="Arial"/>
+              </w:rPr>
+            </w:pPr>
+          </w:p>
+        </w:tc>
+        <w:tc>
+          <w:tcPr>
+            <w:tcW w:w="1691" w:type="dxa"/>
+            <w:vMerge/>
+          </w:tcPr>
+          <w:p>
+            <w:pPr>
+              <w:rPr>
+                <w:rFonts w:ascii="Arial" w:hAnsi="Arial" w:cs="Arial"/>
+              </w:rPr>
+            </w:pPr>
+          </w:p>
+        </w:tc>
+        <w:tc>
+          <w:tcPr>
+            <w:tcW w:w="2552" w:type="dxa"/>
+            <w:vMerge/>
+          </w:tcPr>
+          <w:p>
+            <w:pPr>
+              <w:rPr>
+                <w:rFonts w:ascii="Arial" w:hAnsi="Arial" w:cs="Arial"/>
+              </w:rPr>
+            </w:pPr>
+          </w:p>
+        </w:tc>
+        <w:tc>
+          <w:tcPr>
+            <w:tcW w:w="2268" w:type="dxa"/>
+          </w:tcPr>
+          <w:p>
+            <w:pPr>
+              <w:rPr>
+                <w:rFonts w:ascii="Arial" w:hAnsi="Arial" w:cs="Arial"/>
+              </w:rPr>
+            </w:pPr>
+            <w:r>
+              <w:rPr>
+                <w:rFonts w:ascii="Arial" w:hAnsi="Arial" w:cs="Arial"/>
+              </w:rPr>
+              <w:t>Cole sin Bullying - Formato revista</w:t>
+            </w:r>
+          </w:p>
+        </w:tc>
+        <w:tc>
+          <w:tcPr>
+            <w:tcW w:w="1701" w:type="dxa"/>
+          </w:tcPr>
+          <w:p>
+            <w:pPr>
+              <w:rPr>
+                <w:rFonts w:ascii="Arial" w:hAnsi="Arial" w:cs="Arial"/>
+              </w:rPr>
+            </w:pPr>
+            <w:hyperlink r:id="rId51" w:history="1">
+              <w:r>
+                <w:rPr>
+                  <w:rStyle w:val="Hipervnculo"/>
+                  <w:rFonts w:ascii="Arial" w:hAnsi="Arial" w:cs="Arial"/>
+                </w:rPr>
+                <w:t>https://www.mep.go.cr/cole-sin-bullying</w:t>
+              </w:r>
+            </w:hyperlink>
+          </w:p>
+        </w:tc>
+      </w:tr>
+      <w:tr>
+        <w:trPr>
+          <w:trHeight w:val="280"/>
+          <w:jc w:val="center"/>
+        </w:trPr>
+        <w:tc>
+          <w:tcPr>
+            <w:tcW w:w="1848" w:type="dxa"/>
+            <w:vMerge/>
+          </w:tcPr>
+          <w:p>
+            <w:pPr>
+              <w:rPr>
+                <w:rFonts w:ascii="Arial" w:hAnsi="Arial" w:cs="Arial"/>
+              </w:rPr>
+            </w:pPr>
+          </w:p>
+        </w:tc>
+        <w:tc>
+          <w:tcPr>
+            <w:tcW w:w="1691" w:type="dxa"/>
+            <w:vMerge/>
+          </w:tcPr>
+          <w:p>
+            <w:pPr>
+              <w:rPr>
+                <w:rFonts w:ascii="Arial" w:hAnsi="Arial" w:cs="Arial"/>
+              </w:rPr>
+            </w:pPr>
+          </w:p>
+        </w:tc>
+        <w:tc>
+          <w:tcPr>
+            <w:tcW w:w="2552" w:type="dxa"/>
+            <w:vMerge/>
+          </w:tcPr>
+          <w:p>
+            <w:pPr>
+              <w:rPr>
+                <w:rFonts w:ascii="Arial" w:hAnsi="Arial" w:cs="Arial"/>
+              </w:rPr>
+            </w:pPr>
+          </w:p>
+        </w:tc>
+        <w:tc>
+          <w:tcPr>
+            <w:tcW w:w="2268" w:type="dxa"/>
+          </w:tcPr>
+          <w:p>
+            <w:pPr>
+              <w:rPr>
+                <w:rFonts w:ascii="Arial" w:hAnsi="Arial" w:cs="Arial"/>
+              </w:rPr>
+            </w:pPr>
+            <w:r>
+              <w:rPr>
+                <w:rFonts w:ascii="Arial" w:hAnsi="Arial" w:cs="Arial"/>
+              </w:rPr>
+              <w:t>Cole sin Bullying - Formato PDF</w:t>
+            </w:r>
+          </w:p>
+        </w:tc>
+        <w:tc>
+          <w:tcPr>
+            <w:tcW w:w="1701" w:type="dxa"/>
+          </w:tcPr>
+          <w:p>
+            <w:pPr>
+              <w:rPr>
+                <w:rFonts w:ascii="Arial" w:hAnsi="Arial" w:cs="Arial"/>
+              </w:rPr>
+            </w:pPr>
+            <w:hyperlink r:id="rId52" w:history="1">
+              <w:r>
+                <w:rPr>
+                  <w:rStyle w:val="Hipervnculo"/>
+                  <w:rFonts w:ascii="Arial" w:hAnsi="Arial" w:cs="Arial"/>
+                </w:rPr>
+                <w:t>https://www.mep.go.cr/sites/default/files/cole-bullying.pdf</w:t>
+              </w:r>
+            </w:hyperlink>
+          </w:p>
+        </w:tc>
+      </w:tr>
+      <w:tr>
+        <w:trPr>
+          <w:trHeight w:val="280"/>
+          <w:jc w:val="center"/>
+        </w:trPr>
+        <w:tc>
+          <w:tcPr>
+            <w:tcW w:w="1848" w:type="dxa"/>
+            <w:vMerge/>
+          </w:tcPr>
+          <w:p>
+            <w:pPr>
+              <w:rPr>
+                <w:rFonts w:ascii="Arial" w:hAnsi="Arial" w:cs="Arial"/>
+              </w:rPr>
+            </w:pPr>
+          </w:p>
+        </w:tc>
+        <w:tc>
+          <w:tcPr>
+            <w:tcW w:w="1691" w:type="dxa"/>
+            <w:vMerge/>
+          </w:tcPr>
+          <w:p>
+            <w:pPr>
+              <w:rPr>
+                <w:rFonts w:ascii="Arial" w:hAnsi="Arial" w:cs="Arial"/>
+              </w:rPr>
+            </w:pPr>
+          </w:p>
+        </w:tc>
+        <w:tc>
+          <w:tcPr>
+            <w:tcW w:w="2552" w:type="dxa"/>
+            <w:vMerge/>
+          </w:tcPr>
+          <w:p>
+            <w:pPr>
+              <w:rPr>
+                <w:rFonts w:ascii="Arial" w:hAnsi="Arial" w:cs="Arial"/>
+              </w:rPr>
+            </w:pPr>
+          </w:p>
+        </w:tc>
+        <w:tc>
+          <w:tcPr>
+            <w:tcW w:w="2268" w:type="dxa"/>
+          </w:tcPr>
+          <w:p>
+            <w:pPr>
+              <w:rPr>
+                <w:rFonts w:ascii="Arial" w:hAnsi="Arial" w:cs="Arial"/>
+              </w:rPr>
+            </w:pPr>
+            <w:r>
+              <w:rPr>
+                <w:rFonts w:ascii="Arial" w:hAnsi="Arial" w:cs="Arial"/>
+              </w:rPr>
+              <w:t>Cole sin armas, nuestro lugar para convivir - Formato revista</w:t>
+            </w:r>
+          </w:p>
+        </w:tc>
+        <w:tc>
+          <w:tcPr>
+            <w:tcW w:w="1701" w:type="dxa"/>
+          </w:tcPr>
+          <w:p>
+            <w:pPr>
+              <w:rPr>
+                <w:rFonts w:ascii="Arial" w:hAnsi="Arial" w:cs="Arial"/>
+              </w:rPr>
+            </w:pPr>
+            <w:hyperlink r:id="rId53" w:history="1">
+              <w:r>
+                <w:rPr>
+                  <w:rStyle w:val="Hipervnculo"/>
+                  <w:rFonts w:ascii="Arial" w:hAnsi="Arial" w:cs="Arial"/>
+                </w:rPr>
+                <w:t>https://www.mep.go.cr/cole-armas-0</w:t>
+              </w:r>
+            </w:hyperlink>
+          </w:p>
+        </w:tc>
+      </w:tr>
+      <w:tr>
+        <w:trPr>
+          <w:trHeight w:val="280"/>
+          <w:jc w:val="center"/>
+        </w:trPr>
+        <w:tc>
+          <w:tcPr>
+            <w:tcW w:w="1848" w:type="dxa"/>
+            <w:vMerge/>
+          </w:tcPr>
+          <w:p>
+            <w:pPr>
+              <w:rPr>
+                <w:rFonts w:ascii="Arial" w:hAnsi="Arial" w:cs="Arial"/>
+              </w:rPr>
+            </w:pPr>
+          </w:p>
+        </w:tc>
+        <w:tc>
+          <w:tcPr>
+            <w:tcW w:w="1691" w:type="dxa"/>
+            <w:vMerge/>
+          </w:tcPr>
+          <w:p>
+            <w:pPr>
+              <w:rPr>
+                <w:rFonts w:ascii="Arial" w:hAnsi="Arial" w:cs="Arial"/>
+              </w:rPr>
+            </w:pPr>
+          </w:p>
+        </w:tc>
+        <w:tc>
+          <w:tcPr>
+            <w:tcW w:w="2552" w:type="dxa"/>
+            <w:vMerge/>
+          </w:tcPr>
+          <w:p>
+            <w:pPr>
+              <w:rPr>
+                <w:rFonts w:ascii="Arial" w:hAnsi="Arial" w:cs="Arial"/>
+              </w:rPr>
+            </w:pPr>
+          </w:p>
+        </w:tc>
+        <w:tc>
+          <w:tcPr>
+            <w:tcW w:w="2268" w:type="dxa"/>
+          </w:tcPr>
+          <w:p>
+            <w:pPr>
+              <w:rPr>
+                <w:rFonts w:ascii="Arial" w:hAnsi="Arial" w:cs="Arial"/>
+              </w:rPr>
+            </w:pPr>
+            <w:r>
+              <w:rPr>
+                <w:rFonts w:ascii="Arial" w:hAnsi="Arial" w:cs="Arial"/>
+              </w:rPr>
+              <w:t>Cole sin armas, nuestro lugar para convivir - Formato PDF</w:t>
+            </w:r>
+          </w:p>
+        </w:tc>
+        <w:tc>
+          <w:tcPr>
+            <w:tcW w:w="1701" w:type="dxa"/>
+          </w:tcPr>
+          <w:p>
+            <w:pPr>
+              <w:rPr>
+                <w:rFonts w:ascii="Arial" w:hAnsi="Arial" w:cs="Arial"/>
+              </w:rPr>
+            </w:pPr>
+            <w:hyperlink r:id="rId54" w:history="1">
+              <w:r>
+                <w:rPr>
+                  <w:rStyle w:val="Hipervnculo"/>
+                  <w:rFonts w:ascii="Arial" w:hAnsi="Arial" w:cs="Arial"/>
+                </w:rPr>
+                <w:t>https://www.mep.go.cr/sites/default/files/cole-armas.pdf</w:t>
+              </w:r>
+            </w:hyperlink>
+          </w:p>
+        </w:tc>
+      </w:tr>
+      <w:tr>
+        <w:trPr>
+          <w:trHeight w:val="280"/>
+          <w:jc w:val="center"/>
+        </w:trPr>
+        <w:tc>
+          <w:tcPr>
+            <w:tcW w:w="1848" w:type="dxa"/>
+            <w:vMerge/>
+          </w:tcPr>
+          <w:p>
+            <w:pPr>
+              <w:rPr>
+                <w:rFonts w:ascii="Arial" w:hAnsi="Arial" w:cs="Arial"/>
+              </w:rPr>
+            </w:pPr>
+          </w:p>
+        </w:tc>
+        <w:tc>
+          <w:tcPr>
+            <w:tcW w:w="1691" w:type="dxa"/>
+            <w:vMerge/>
+          </w:tcPr>
+          <w:p>
+            <w:pPr>
+              <w:rPr>
+                <w:rFonts w:ascii="Arial" w:hAnsi="Arial" w:cs="Arial"/>
+              </w:rPr>
+            </w:pPr>
+          </w:p>
+        </w:tc>
+        <w:tc>
+          <w:tcPr>
+            <w:tcW w:w="2552" w:type="dxa"/>
+            <w:vMerge/>
+          </w:tcPr>
+          <w:p>
+            <w:pPr>
+              <w:rPr>
+                <w:rFonts w:ascii="Arial" w:hAnsi="Arial" w:cs="Arial"/>
+              </w:rPr>
+            </w:pPr>
+          </w:p>
+        </w:tc>
+        <w:tc>
+          <w:tcPr>
+            <w:tcW w:w="2268" w:type="dxa"/>
+          </w:tcPr>
+          <w:p>
+            <w:pPr>
+              <w:rPr>
+                <w:rFonts w:ascii="Arial" w:hAnsi="Arial" w:cs="Arial"/>
+              </w:rPr>
+            </w:pPr>
+            <w:r>
+              <w:rPr>
+                <w:rFonts w:ascii="Arial" w:hAnsi="Arial" w:cs="Arial"/>
+              </w:rPr>
+              <w:t xml:space="preserve">El cole </w:t>
+            </w:r>
+            <w:proofErr w:type="spellStart"/>
+            <w:r>
+              <w:rPr>
+                <w:rFonts w:ascii="Arial" w:hAnsi="Arial" w:cs="Arial"/>
+              </w:rPr>
+              <w:t>sos</w:t>
+            </w:r>
+            <w:proofErr w:type="spellEnd"/>
+            <w:r>
+              <w:rPr>
+                <w:rFonts w:ascii="Arial" w:hAnsi="Arial" w:cs="Arial"/>
+              </w:rPr>
+              <w:t xml:space="preserve"> vos soy yo - Formato revista</w:t>
+            </w:r>
+          </w:p>
+        </w:tc>
+        <w:tc>
+          <w:tcPr>
+            <w:tcW w:w="1701" w:type="dxa"/>
+          </w:tcPr>
+          <w:p>
+            <w:pPr>
+              <w:rPr>
+                <w:rFonts w:ascii="Arial" w:hAnsi="Arial" w:cs="Arial"/>
+              </w:rPr>
+            </w:pPr>
+            <w:hyperlink r:id="rId55" w:history="1">
+              <w:r>
+                <w:rPr>
+                  <w:rStyle w:val="Hipervnculo"/>
+                  <w:rFonts w:ascii="Arial" w:hAnsi="Arial" w:cs="Arial"/>
+                </w:rPr>
+                <w:t>https://issuu.com/educatico/docs/el_cole_sos_vos_soy_yo</w:t>
+              </w:r>
+            </w:hyperlink>
+          </w:p>
+        </w:tc>
+      </w:tr>
+      <w:tr>
+        <w:trPr>
+          <w:trHeight w:val="280"/>
+          <w:jc w:val="center"/>
+        </w:trPr>
+        <w:tc>
+          <w:tcPr>
+            <w:tcW w:w="1848" w:type="dxa"/>
+            <w:vMerge/>
+          </w:tcPr>
+          <w:p>
+            <w:pPr>
+              <w:rPr>
+                <w:rFonts w:ascii="Arial" w:hAnsi="Arial" w:cs="Arial"/>
+              </w:rPr>
+            </w:pPr>
+          </w:p>
+        </w:tc>
+        <w:tc>
+          <w:tcPr>
+            <w:tcW w:w="1691" w:type="dxa"/>
+            <w:vMerge/>
+          </w:tcPr>
+          <w:p>
+            <w:pPr>
+              <w:rPr>
+                <w:rFonts w:ascii="Arial" w:hAnsi="Arial" w:cs="Arial"/>
+              </w:rPr>
+            </w:pPr>
+          </w:p>
+        </w:tc>
+        <w:tc>
+          <w:tcPr>
+            <w:tcW w:w="2552" w:type="dxa"/>
+            <w:vMerge/>
+          </w:tcPr>
+          <w:p>
+            <w:pPr>
+              <w:rPr>
+                <w:rFonts w:ascii="Arial" w:hAnsi="Arial" w:cs="Arial"/>
+              </w:rPr>
+            </w:pPr>
+          </w:p>
+        </w:tc>
+        <w:tc>
+          <w:tcPr>
+            <w:tcW w:w="2268" w:type="dxa"/>
+          </w:tcPr>
+          <w:p>
+            <w:pPr>
+              <w:rPr>
+                <w:rFonts w:ascii="Arial" w:hAnsi="Arial" w:cs="Arial"/>
+              </w:rPr>
+            </w:pPr>
+            <w:r>
+              <w:rPr>
+                <w:rFonts w:ascii="Arial" w:hAnsi="Arial" w:cs="Arial"/>
+              </w:rPr>
+              <w:t xml:space="preserve">El cole </w:t>
+            </w:r>
+            <w:proofErr w:type="spellStart"/>
+            <w:r>
+              <w:rPr>
+                <w:rFonts w:ascii="Arial" w:hAnsi="Arial" w:cs="Arial"/>
+              </w:rPr>
+              <w:t>sos</w:t>
+            </w:r>
+            <w:proofErr w:type="spellEnd"/>
+            <w:r>
+              <w:rPr>
+                <w:rFonts w:ascii="Arial" w:hAnsi="Arial" w:cs="Arial"/>
+              </w:rPr>
+              <w:t xml:space="preserve"> vos soy yo - Formato PDF</w:t>
+            </w:r>
+          </w:p>
+        </w:tc>
+        <w:tc>
+          <w:tcPr>
+            <w:tcW w:w="1701" w:type="dxa"/>
+          </w:tcPr>
+          <w:p>
+            <w:pPr>
+              <w:rPr>
+                <w:rFonts w:ascii="Arial" w:hAnsi="Arial" w:cs="Arial"/>
+              </w:rPr>
+            </w:pPr>
+            <w:hyperlink r:id="rId56" w:history="1">
+              <w:r>
+                <w:rPr>
+                  <w:rStyle w:val="Hipervnculo"/>
+                  <w:rFonts w:ascii="Arial" w:hAnsi="Arial" w:cs="Arial"/>
+                </w:rPr>
+                <w:t>https://www.mep.go.cr/sites/default/files/cole-sos-vos-soy-yo.pdf</w:t>
+              </w:r>
+            </w:hyperlink>
+          </w:p>
+        </w:tc>
+      </w:tr>
+      <w:tr>
+        <w:trPr>
+          <w:trHeight w:val="280"/>
+          <w:jc w:val="center"/>
+        </w:trPr>
+        <w:tc>
+          <w:tcPr>
+            <w:tcW w:w="1848" w:type="dxa"/>
+            <w:vMerge/>
+          </w:tcPr>
+          <w:p>
+            <w:pPr>
+              <w:rPr>
+                <w:rFonts w:ascii="Arial" w:hAnsi="Arial" w:cs="Arial"/>
+              </w:rPr>
+            </w:pPr>
+          </w:p>
+        </w:tc>
+        <w:tc>
+          <w:tcPr>
+            <w:tcW w:w="1691" w:type="dxa"/>
+            <w:vMerge/>
+          </w:tcPr>
+          <w:p>
+            <w:pPr>
+              <w:rPr>
+                <w:rFonts w:ascii="Arial" w:hAnsi="Arial" w:cs="Arial"/>
+              </w:rPr>
+            </w:pPr>
+          </w:p>
+        </w:tc>
+        <w:tc>
+          <w:tcPr>
+            <w:tcW w:w="2552" w:type="dxa"/>
+            <w:vMerge/>
+          </w:tcPr>
+          <w:p>
+            <w:pPr>
+              <w:rPr>
+                <w:rFonts w:ascii="Arial" w:hAnsi="Arial" w:cs="Arial"/>
+              </w:rPr>
+            </w:pPr>
+          </w:p>
+        </w:tc>
+        <w:tc>
+          <w:tcPr>
+            <w:tcW w:w="2268" w:type="dxa"/>
+          </w:tcPr>
+          <w:p>
+            <w:pPr>
+              <w:rPr>
+                <w:rFonts w:ascii="Arial" w:hAnsi="Arial" w:cs="Arial"/>
+              </w:rPr>
+            </w:pPr>
+            <w:r>
+              <w:rPr>
+                <w:rFonts w:ascii="Arial" w:hAnsi="Arial" w:cs="Arial"/>
+              </w:rPr>
+              <w:t>Videos</w:t>
+            </w:r>
+          </w:p>
+        </w:tc>
+        <w:tc>
+          <w:tcPr>
+            <w:tcW w:w="1701" w:type="dxa"/>
+          </w:tcPr>
+          <w:p>
+            <w:pPr>
+              <w:rPr>
+                <w:rFonts w:ascii="Arial" w:hAnsi="Arial" w:cs="Arial"/>
+              </w:rPr>
+            </w:pPr>
+            <w:hyperlink r:id="rId57" w:history="1">
               <w:r>
                 <w:rPr>
                   <w:rStyle w:val="Hipervnculo"/>
@@ -5945,7 +6312,7 @@
               <w:rPr>
                 <w:rFonts w:ascii="Arial" w:hAnsi="Arial" w:cs="Arial"/>
               </w:rPr>
-              <w:t>Cole sin Bullying - Formato revista</w:t>
+              <w:t>Aportes para promover una cultura de paz</w:t>
             </w:r>
           </w:p>
         </w:tc>
@@ -5959,623 +6326,7 @@
                 <w:rFonts w:ascii="Arial" w:hAnsi="Arial" w:cs="Arial"/>
               </w:rPr>
             </w:pPr>
-            <w:hyperlink r:id="rId60" w:history="1">
-              <w:r>
-                <w:rPr>
-                  <w:rStyle w:val="Hipervnculo"/>
-                  <w:rFonts w:ascii="Arial" w:hAnsi="Arial" w:cs="Arial"/>
-                </w:rPr>
-                <w:t>https://www.mep.go.cr/cole-sin-bullying</w:t>
-              </w:r>
-            </w:hyperlink>
-          </w:p>
-        </w:tc>
-      </w:tr>
-      <w:tr>
-        <w:trPr>
-          <w:trHeight w:val="280"/>
-          <w:jc w:val="center"/>
-        </w:trPr>
-        <w:tc>
-          <w:tcPr>
-            <w:tcW w:w="1848" w:type="dxa"/>
-            <w:vMerge/>
-          </w:tcPr>
-          <w:p>
-            <w:pPr>
-              <w:rPr>
-                <w:rFonts w:ascii="Arial" w:hAnsi="Arial" w:cs="Arial"/>
-              </w:rPr>
-            </w:pPr>
-          </w:p>
-        </w:tc>
-        <w:tc>
-          <w:tcPr>
-            <w:tcW w:w="1691" w:type="dxa"/>
-            <w:vMerge/>
-          </w:tcPr>
-          <w:p>
-            <w:pPr>
-              <w:rPr>
-                <w:rFonts w:ascii="Arial" w:hAnsi="Arial" w:cs="Arial"/>
-              </w:rPr>
-            </w:pPr>
-          </w:p>
-        </w:tc>
-        <w:tc>
-          <w:tcPr>
-            <w:tcW w:w="2552" w:type="dxa"/>
-            <w:vMerge/>
-          </w:tcPr>
-          <w:p>
-            <w:pPr>
-              <w:rPr>
-                <w:rFonts w:ascii="Arial" w:hAnsi="Arial" w:cs="Arial"/>
-              </w:rPr>
-            </w:pPr>
-          </w:p>
-        </w:tc>
-        <w:tc>
-          <w:tcPr>
-            <w:tcW w:w="2268" w:type="dxa"/>
-          </w:tcPr>
-          <w:p>
-            <w:pPr>
-              <w:rPr>
-                <w:rFonts w:ascii="Arial" w:hAnsi="Arial" w:cs="Arial"/>
-              </w:rPr>
-            </w:pPr>
-            <w:r>
-              <w:rPr>
-                <w:rFonts w:ascii="Arial" w:hAnsi="Arial" w:cs="Arial"/>
-              </w:rPr>
-              <w:t>Cole sin Bullying - Formato PDF</w:t>
-            </w:r>
-          </w:p>
-        </w:tc>
-        <w:tc>
-          <w:tcPr>
-            <w:tcW w:w="1701" w:type="dxa"/>
-          </w:tcPr>
-          <w:p>
-            <w:pPr>
-              <w:rPr>
-                <w:rFonts w:ascii="Arial" w:hAnsi="Arial" w:cs="Arial"/>
-              </w:rPr>
-            </w:pPr>
-            <w:hyperlink r:id="rId61" w:history="1">
-              <w:r>
-                <w:rPr>
-                  <w:rStyle w:val="Hipervnculo"/>
-                  <w:rFonts w:ascii="Arial" w:hAnsi="Arial" w:cs="Arial"/>
-                </w:rPr>
-                <w:t>https://www.mep.go.cr/sites/default/files/cole-bullying.pdf</w:t>
-              </w:r>
-            </w:hyperlink>
-          </w:p>
-        </w:tc>
-      </w:tr>
-      <w:tr>
-        <w:trPr>
-          <w:trHeight w:val="280"/>
-          <w:jc w:val="center"/>
-        </w:trPr>
-        <w:tc>
-          <w:tcPr>
-            <w:tcW w:w="1848" w:type="dxa"/>
-            <w:vMerge/>
-          </w:tcPr>
-          <w:p>
-            <w:pPr>
-              <w:rPr>
-                <w:rFonts w:ascii="Arial" w:hAnsi="Arial" w:cs="Arial"/>
-              </w:rPr>
-            </w:pPr>
-          </w:p>
-        </w:tc>
-        <w:tc>
-          <w:tcPr>
-            <w:tcW w:w="1691" w:type="dxa"/>
-            <w:vMerge/>
-          </w:tcPr>
-          <w:p>
-            <w:pPr>
-              <w:rPr>
-                <w:rFonts w:ascii="Arial" w:hAnsi="Arial" w:cs="Arial"/>
-              </w:rPr>
-            </w:pPr>
-          </w:p>
-        </w:tc>
-        <w:tc>
-          <w:tcPr>
-            <w:tcW w:w="2552" w:type="dxa"/>
-            <w:vMerge/>
-          </w:tcPr>
-          <w:p>
-            <w:pPr>
-              <w:rPr>
-                <w:rFonts w:ascii="Arial" w:hAnsi="Arial" w:cs="Arial"/>
-              </w:rPr>
-            </w:pPr>
-          </w:p>
-        </w:tc>
-        <w:tc>
-          <w:tcPr>
-            <w:tcW w:w="2268" w:type="dxa"/>
-          </w:tcPr>
-          <w:p>
-            <w:pPr>
-              <w:rPr>
-                <w:rFonts w:ascii="Arial" w:hAnsi="Arial" w:cs="Arial"/>
-              </w:rPr>
-            </w:pPr>
-            <w:r>
-              <w:rPr>
-                <w:rFonts w:ascii="Arial" w:hAnsi="Arial" w:cs="Arial"/>
-              </w:rPr>
-              <w:t>Cole sin armas, nuestro lugar para convivir - Formato revista</w:t>
-            </w:r>
-          </w:p>
-        </w:tc>
-        <w:tc>
-          <w:tcPr>
-            <w:tcW w:w="1701" w:type="dxa"/>
-          </w:tcPr>
-          <w:p>
-            <w:pPr>
-              <w:rPr>
-                <w:rFonts w:ascii="Arial" w:hAnsi="Arial" w:cs="Arial"/>
-              </w:rPr>
-            </w:pPr>
-            <w:hyperlink r:id="rId62" w:history="1">
-              <w:r>
-                <w:rPr>
-                  <w:rStyle w:val="Hipervnculo"/>
-                  <w:rFonts w:ascii="Arial" w:hAnsi="Arial" w:cs="Arial"/>
-                </w:rPr>
-                <w:t>https://www.mep.go.cr/cole-armas-0</w:t>
-              </w:r>
-            </w:hyperlink>
-          </w:p>
-        </w:tc>
-      </w:tr>
-      <w:tr>
-        <w:trPr>
-          <w:trHeight w:val="280"/>
-          <w:jc w:val="center"/>
-        </w:trPr>
-        <w:tc>
-          <w:tcPr>
-            <w:tcW w:w="1848" w:type="dxa"/>
-            <w:vMerge/>
-          </w:tcPr>
-          <w:p>
-            <w:pPr>
-              <w:rPr>
-                <w:rFonts w:ascii="Arial" w:hAnsi="Arial" w:cs="Arial"/>
-              </w:rPr>
-            </w:pPr>
-          </w:p>
-        </w:tc>
-        <w:tc>
-          <w:tcPr>
-            <w:tcW w:w="1691" w:type="dxa"/>
-            <w:vMerge/>
-          </w:tcPr>
-          <w:p>
-            <w:pPr>
-              <w:rPr>
-                <w:rFonts w:ascii="Arial" w:hAnsi="Arial" w:cs="Arial"/>
-              </w:rPr>
-            </w:pPr>
-          </w:p>
-        </w:tc>
-        <w:tc>
-          <w:tcPr>
-            <w:tcW w:w="2552" w:type="dxa"/>
-            <w:vMerge/>
-          </w:tcPr>
-          <w:p>
-            <w:pPr>
-              <w:rPr>
-                <w:rFonts w:ascii="Arial" w:hAnsi="Arial" w:cs="Arial"/>
-              </w:rPr>
-            </w:pPr>
-          </w:p>
-        </w:tc>
-        <w:tc>
-          <w:tcPr>
-            <w:tcW w:w="2268" w:type="dxa"/>
-          </w:tcPr>
-          <w:p>
-            <w:pPr>
-              <w:rPr>
-                <w:rFonts w:ascii="Arial" w:hAnsi="Arial" w:cs="Arial"/>
-              </w:rPr>
-            </w:pPr>
-            <w:r>
-              <w:rPr>
-                <w:rFonts w:ascii="Arial" w:hAnsi="Arial" w:cs="Arial"/>
-              </w:rPr>
-              <w:t>Cole sin armas, nuestro lugar para convivir - Formato PDF</w:t>
-            </w:r>
-          </w:p>
-        </w:tc>
-        <w:tc>
-          <w:tcPr>
-            <w:tcW w:w="1701" w:type="dxa"/>
-          </w:tcPr>
-          <w:p>
-            <w:pPr>
-              <w:rPr>
-                <w:rFonts w:ascii="Arial" w:hAnsi="Arial" w:cs="Arial"/>
-              </w:rPr>
-            </w:pPr>
-            <w:hyperlink r:id="rId63" w:history="1">
-              <w:r>
-                <w:rPr>
-                  <w:rStyle w:val="Hipervnculo"/>
-                  <w:rFonts w:ascii="Arial" w:hAnsi="Arial" w:cs="Arial"/>
-                </w:rPr>
-                <w:t>https://www.mep.go.cr/sites/default/files/cole-armas.pdf</w:t>
-              </w:r>
-            </w:hyperlink>
-          </w:p>
-        </w:tc>
-      </w:tr>
-      <w:tr>
-        <w:trPr>
-          <w:trHeight w:val="280"/>
-          <w:jc w:val="center"/>
-        </w:trPr>
-        <w:tc>
-          <w:tcPr>
-            <w:tcW w:w="1848" w:type="dxa"/>
-            <w:vMerge/>
-          </w:tcPr>
-          <w:p>
-            <w:pPr>
-              <w:rPr>
-                <w:rFonts w:ascii="Arial" w:hAnsi="Arial" w:cs="Arial"/>
-              </w:rPr>
-            </w:pPr>
-          </w:p>
-        </w:tc>
-        <w:tc>
-          <w:tcPr>
-            <w:tcW w:w="1691" w:type="dxa"/>
-            <w:vMerge/>
-          </w:tcPr>
-          <w:p>
-            <w:pPr>
-              <w:rPr>
-                <w:rFonts w:ascii="Arial" w:hAnsi="Arial" w:cs="Arial"/>
-              </w:rPr>
-            </w:pPr>
-          </w:p>
-        </w:tc>
-        <w:tc>
-          <w:tcPr>
-            <w:tcW w:w="2552" w:type="dxa"/>
-            <w:vMerge/>
-          </w:tcPr>
-          <w:p>
-            <w:pPr>
-              <w:rPr>
-                <w:rFonts w:ascii="Arial" w:hAnsi="Arial" w:cs="Arial"/>
-              </w:rPr>
-            </w:pPr>
-          </w:p>
-        </w:tc>
-        <w:tc>
-          <w:tcPr>
-            <w:tcW w:w="2268" w:type="dxa"/>
-          </w:tcPr>
-          <w:p>
-            <w:pPr>
-              <w:rPr>
-                <w:rFonts w:ascii="Arial" w:hAnsi="Arial" w:cs="Arial"/>
-              </w:rPr>
-            </w:pPr>
-            <w:r>
-              <w:rPr>
-                <w:rFonts w:ascii="Arial" w:hAnsi="Arial" w:cs="Arial"/>
-              </w:rPr>
-              <w:t xml:space="preserve">El cole </w:t>
-            </w:r>
-            <w:proofErr w:type="spellStart"/>
-            <w:r>
-              <w:rPr>
-                <w:rFonts w:ascii="Arial" w:hAnsi="Arial" w:cs="Arial"/>
-              </w:rPr>
-              <w:t>sos</w:t>
-            </w:r>
-            <w:proofErr w:type="spellEnd"/>
-            <w:r>
-              <w:rPr>
-                <w:rFonts w:ascii="Arial" w:hAnsi="Arial" w:cs="Arial"/>
-              </w:rPr>
-              <w:t xml:space="preserve"> vos soy yo - Formato revista</w:t>
-            </w:r>
-          </w:p>
-        </w:tc>
-        <w:tc>
-          <w:tcPr>
-            <w:tcW w:w="1701" w:type="dxa"/>
-          </w:tcPr>
-          <w:p>
-            <w:pPr>
-              <w:rPr>
-                <w:rFonts w:ascii="Arial" w:hAnsi="Arial" w:cs="Arial"/>
-              </w:rPr>
-            </w:pPr>
-            <w:hyperlink r:id="rId64" w:history="1">
-              <w:r>
-                <w:rPr>
-                  <w:rStyle w:val="Hipervnculo"/>
-                  <w:rFonts w:ascii="Arial" w:hAnsi="Arial" w:cs="Arial"/>
-                </w:rPr>
-                <w:t>https://issuu.com/educatico/docs/el_cole_sos_vos_soy_yo</w:t>
-              </w:r>
-            </w:hyperlink>
-          </w:p>
-        </w:tc>
-      </w:tr>
-      <w:tr>
-        <w:trPr>
-          <w:trHeight w:val="280"/>
-          <w:jc w:val="center"/>
-        </w:trPr>
-        <w:tc>
-          <w:tcPr>
-            <w:tcW w:w="1848" w:type="dxa"/>
-            <w:vMerge/>
-          </w:tcPr>
-          <w:p>
-            <w:pPr>
-              <w:rPr>
-                <w:rFonts w:ascii="Arial" w:hAnsi="Arial" w:cs="Arial"/>
-              </w:rPr>
-            </w:pPr>
-          </w:p>
-        </w:tc>
-        <w:tc>
-          <w:tcPr>
-            <w:tcW w:w="1691" w:type="dxa"/>
-            <w:vMerge/>
-          </w:tcPr>
-          <w:p>
-            <w:pPr>
-              <w:rPr>
-                <w:rFonts w:ascii="Arial" w:hAnsi="Arial" w:cs="Arial"/>
-              </w:rPr>
-            </w:pPr>
-          </w:p>
-        </w:tc>
-        <w:tc>
-          <w:tcPr>
-            <w:tcW w:w="2552" w:type="dxa"/>
-            <w:vMerge/>
-          </w:tcPr>
-          <w:p>
-            <w:pPr>
-              <w:rPr>
-                <w:rFonts w:ascii="Arial" w:hAnsi="Arial" w:cs="Arial"/>
-              </w:rPr>
-            </w:pPr>
-          </w:p>
-        </w:tc>
-        <w:tc>
-          <w:tcPr>
-            <w:tcW w:w="2268" w:type="dxa"/>
-          </w:tcPr>
-          <w:p>
-            <w:pPr>
-              <w:rPr>
-                <w:rFonts w:ascii="Arial" w:hAnsi="Arial" w:cs="Arial"/>
-              </w:rPr>
-            </w:pPr>
-            <w:r>
-              <w:rPr>
-                <w:rFonts w:ascii="Arial" w:hAnsi="Arial" w:cs="Arial"/>
-              </w:rPr>
-              <w:t xml:space="preserve">El cole </w:t>
-            </w:r>
-            <w:proofErr w:type="spellStart"/>
-            <w:r>
-              <w:rPr>
-                <w:rFonts w:ascii="Arial" w:hAnsi="Arial" w:cs="Arial"/>
-              </w:rPr>
-              <w:t>sos</w:t>
-            </w:r>
-            <w:proofErr w:type="spellEnd"/>
-            <w:r>
-              <w:rPr>
-                <w:rFonts w:ascii="Arial" w:hAnsi="Arial" w:cs="Arial"/>
-              </w:rPr>
-              <w:t xml:space="preserve"> vos soy yo - Formato PDF</w:t>
-            </w:r>
-          </w:p>
-        </w:tc>
-        <w:tc>
-          <w:tcPr>
-            <w:tcW w:w="1701" w:type="dxa"/>
-          </w:tcPr>
-          <w:p>
-            <w:pPr>
-              <w:rPr>
-                <w:rFonts w:ascii="Arial" w:hAnsi="Arial" w:cs="Arial"/>
-              </w:rPr>
-            </w:pPr>
-            <w:hyperlink r:id="rId65" w:history="1">
-              <w:r>
-                <w:rPr>
-                  <w:rStyle w:val="Hipervnculo"/>
-                  <w:rFonts w:ascii="Arial" w:hAnsi="Arial" w:cs="Arial"/>
-                </w:rPr>
-                <w:t>https://www.mep.go.cr/sites/default/files/cole-sos-vos-soy-yo.pdf</w:t>
-              </w:r>
-            </w:hyperlink>
-          </w:p>
-        </w:tc>
-      </w:tr>
-      <w:tr>
-        <w:trPr>
-          <w:trHeight w:val="280"/>
-          <w:jc w:val="center"/>
-        </w:trPr>
-        <w:tc>
-          <w:tcPr>
-            <w:tcW w:w="1848" w:type="dxa"/>
-            <w:vMerge/>
-          </w:tcPr>
-          <w:p>
-            <w:pPr>
-              <w:rPr>
-                <w:rFonts w:ascii="Arial" w:hAnsi="Arial" w:cs="Arial"/>
-              </w:rPr>
-            </w:pPr>
-          </w:p>
-        </w:tc>
-        <w:tc>
-          <w:tcPr>
-            <w:tcW w:w="1691" w:type="dxa"/>
-            <w:vMerge/>
-          </w:tcPr>
-          <w:p>
-            <w:pPr>
-              <w:rPr>
-                <w:rFonts w:ascii="Arial" w:hAnsi="Arial" w:cs="Arial"/>
-              </w:rPr>
-            </w:pPr>
-          </w:p>
-        </w:tc>
-        <w:tc>
-          <w:tcPr>
-            <w:tcW w:w="2552" w:type="dxa"/>
-            <w:vMerge/>
-          </w:tcPr>
-          <w:p>
-            <w:pPr>
-              <w:rPr>
-                <w:rFonts w:ascii="Arial" w:hAnsi="Arial" w:cs="Arial"/>
-              </w:rPr>
-            </w:pPr>
-          </w:p>
-        </w:tc>
-        <w:tc>
-          <w:tcPr>
-            <w:tcW w:w="2268" w:type="dxa"/>
-          </w:tcPr>
-          <w:p>
-            <w:pPr>
-              <w:rPr>
-                <w:rFonts w:ascii="Arial" w:hAnsi="Arial" w:cs="Arial"/>
-              </w:rPr>
-            </w:pPr>
-            <w:r>
-              <w:rPr>
-                <w:rFonts w:ascii="Arial" w:hAnsi="Arial" w:cs="Arial"/>
-              </w:rPr>
-              <w:t>Videos</w:t>
-            </w:r>
-          </w:p>
-        </w:tc>
-        <w:tc>
-          <w:tcPr>
-            <w:tcW w:w="1701" w:type="dxa"/>
-          </w:tcPr>
-          <w:p>
-            <w:pPr>
-              <w:rPr>
-                <w:rFonts w:ascii="Arial" w:hAnsi="Arial" w:cs="Arial"/>
-              </w:rPr>
-            </w:pPr>
-            <w:hyperlink r:id="rId66" w:history="1">
-              <w:r>
-                <w:rPr>
-                  <w:rStyle w:val="Hipervnculo"/>
-                  <w:rFonts w:ascii="Arial" w:hAnsi="Arial" w:cs="Arial"/>
-                </w:rPr>
-                <w:t>https://www.mep.go.cr/protocolos-de-actuacion</w:t>
-              </w:r>
-            </w:hyperlink>
-          </w:p>
-        </w:tc>
-      </w:tr>
-      <w:tr>
-        <w:trPr>
-          <w:trHeight w:val="280"/>
-          <w:jc w:val="center"/>
-        </w:trPr>
-        <w:tc>
-          <w:tcPr>
-            <w:tcW w:w="1848" w:type="dxa"/>
-            <w:vMerge/>
-          </w:tcPr>
-          <w:p>
-            <w:pPr>
-              <w:rPr>
-                <w:rFonts w:ascii="Arial" w:hAnsi="Arial" w:cs="Arial"/>
-              </w:rPr>
-            </w:pPr>
-          </w:p>
-        </w:tc>
-        <w:tc>
-          <w:tcPr>
-            <w:tcW w:w="1691" w:type="dxa"/>
-            <w:vMerge/>
-          </w:tcPr>
-          <w:p>
-            <w:pPr>
-              <w:rPr>
-                <w:rFonts w:ascii="Arial" w:hAnsi="Arial" w:cs="Arial"/>
-              </w:rPr>
-            </w:pPr>
-          </w:p>
-        </w:tc>
-        <w:tc>
-          <w:tcPr>
-            <w:tcW w:w="2552" w:type="dxa"/>
-            <w:vMerge/>
-          </w:tcPr>
-          <w:p>
-            <w:pPr>
-              <w:rPr>
-                <w:rFonts w:ascii="Arial" w:hAnsi="Arial" w:cs="Arial"/>
-              </w:rPr>
-            </w:pPr>
-          </w:p>
-        </w:tc>
-        <w:tc>
-          <w:tcPr>
-            <w:tcW w:w="2268" w:type="dxa"/>
-          </w:tcPr>
-          <w:p>
-            <w:pPr>
-              <w:rPr>
-                <w:rFonts w:ascii="Arial" w:hAnsi="Arial" w:cs="Arial"/>
-              </w:rPr>
-            </w:pPr>
-            <w:r>
-              <w:rPr>
-                <w:rFonts w:ascii="Arial" w:hAnsi="Arial" w:cs="Arial"/>
-              </w:rPr>
-              <w:t>Aportes para promover una cultura de paz</w:t>
-            </w:r>
-          </w:p>
-        </w:tc>
-        <w:tc>
-          <w:tcPr>
-            <w:tcW w:w="1701" w:type="dxa"/>
-          </w:tcPr>
-          <w:p>
-            <w:pPr>
-              <w:rPr>
-                <w:rFonts w:ascii="Arial" w:hAnsi="Arial" w:cs="Arial"/>
-              </w:rPr>
-            </w:pPr>
-            <w:hyperlink r:id="rId67" w:history="1">
+            <w:hyperlink r:id="rId58" w:history="1">
               <w:r>
                 <w:rPr>
                   <w:rStyle w:val="Hipervnculo"/>
@@ -6659,7 +6410,7 @@
                 <w:rFonts w:ascii="Arial" w:hAnsi="Arial" w:cs="Arial"/>
               </w:rPr>
             </w:pPr>
-            <w:hyperlink r:id="rId68" w:history="1">
+            <w:hyperlink r:id="rId59" w:history="1">
               <w:r>
                 <w:rPr>
                   <w:rStyle w:val="Hipervnculo"/>
@@ -6743,13 +6494,97 @@
                 <w:rFonts w:ascii="Arial" w:hAnsi="Arial" w:cs="Arial"/>
               </w:rPr>
             </w:pPr>
-            <w:hyperlink r:id="rId69" w:history="1">
+            <w:hyperlink r:id="rId60" w:history="1">
               <w:r>
                 <w:rPr>
                   <w:rStyle w:val="Hipervnculo"/>
                   <w:rFonts w:ascii="Arial" w:hAnsi="Arial" w:cs="Arial"/>
                 </w:rPr>
-                <w:t>https://www.mep.go.cr/sites/default/files/ma</w:t>
+                <w:t>https://www.mep.go.cr/sites/default/files/manual-creacion-artistica_0.pdf</w:t>
+              </w:r>
+            </w:hyperlink>
+          </w:p>
+        </w:tc>
+      </w:tr>
+      <w:tr>
+        <w:trPr>
+          <w:trHeight w:val="280"/>
+          <w:jc w:val="center"/>
+        </w:trPr>
+        <w:tc>
+          <w:tcPr>
+            <w:tcW w:w="1848" w:type="dxa"/>
+            <w:vMerge/>
+          </w:tcPr>
+          <w:p>
+            <w:pPr>
+              <w:rPr>
+                <w:rFonts w:ascii="Arial" w:hAnsi="Arial" w:cs="Arial"/>
+              </w:rPr>
+            </w:pPr>
+          </w:p>
+        </w:tc>
+        <w:tc>
+          <w:tcPr>
+            <w:tcW w:w="1691" w:type="dxa"/>
+            <w:vMerge/>
+          </w:tcPr>
+          <w:p>
+            <w:pPr>
+              <w:rPr>
+                <w:rFonts w:ascii="Arial" w:hAnsi="Arial" w:cs="Arial"/>
+              </w:rPr>
+            </w:pPr>
+          </w:p>
+        </w:tc>
+        <w:tc>
+          <w:tcPr>
+            <w:tcW w:w="2552" w:type="dxa"/>
+            <w:vMerge/>
+          </w:tcPr>
+          <w:p>
+            <w:pPr>
+              <w:rPr>
+                <w:rFonts w:ascii="Arial" w:hAnsi="Arial" w:cs="Arial"/>
+              </w:rPr>
+            </w:pPr>
+          </w:p>
+        </w:tc>
+        <w:tc>
+          <w:tcPr>
+            <w:tcW w:w="2268" w:type="dxa"/>
+          </w:tcPr>
+          <w:p>
+            <w:pPr>
+              <w:rPr>
+                <w:rFonts w:ascii="Arial" w:hAnsi="Arial" w:cs="Arial"/>
+              </w:rPr>
+            </w:pPr>
+            <w:r>
+              <w:rPr>
+                <w:rFonts w:ascii="Arial" w:hAnsi="Arial" w:cs="Arial"/>
+              </w:rPr>
+              <w:t>Decreto Nº 36779 constitución Programa Convivir</w:t>
+            </w:r>
+          </w:p>
+        </w:tc>
+        <w:tc>
+          <w:tcPr>
+            <w:tcW w:w="1701" w:type="dxa"/>
+          </w:tcPr>
+          <w:p>
+            <w:pPr>
+              <w:rPr>
+                <w:rFonts w:ascii="Arial" w:hAnsi="Arial" w:cs="Arial"/>
+              </w:rPr>
+            </w:pPr>
+            <w:hyperlink r:id="rId61" w:history="1">
+              <w:r>
+                <w:rPr>
+                  <w:rStyle w:val="Hipervnculo"/>
+                  <w:rFonts w:ascii="Arial" w:hAnsi="Arial" w:cs="Arial"/>
+                </w:rPr>
+                <w:t>https://www.mep.go.cr/sites/default/files/decreto-36779-constitucion-</w:t>
               </w:r>
               <w:r>
                 <w:rPr>
@@ -6757,7 +6592,7 @@
                   <w:rFonts w:ascii="Arial" w:hAnsi="Arial" w:cs="Arial"/>
                 </w:rPr>
                 <w:lastRenderedPageBreak/>
-                <w:t>nual-creacion-artistica_0.pdf</w:t>
+                <w:t>programa-convivir.pdf</w:t>
               </w:r>
             </w:hyperlink>
           </w:p>
@@ -6771,90 +6606,6 @@
         <w:tc>
           <w:tcPr>
             <w:tcW w:w="1848" w:type="dxa"/>
-            <w:vMerge/>
-          </w:tcPr>
-          <w:p>
-            <w:pPr>
-              <w:rPr>
-                <w:rFonts w:ascii="Arial" w:hAnsi="Arial" w:cs="Arial"/>
-              </w:rPr>
-            </w:pPr>
-          </w:p>
-        </w:tc>
-        <w:tc>
-          <w:tcPr>
-            <w:tcW w:w="1691" w:type="dxa"/>
-            <w:vMerge/>
-          </w:tcPr>
-          <w:p>
-            <w:pPr>
-              <w:rPr>
-                <w:rFonts w:ascii="Arial" w:hAnsi="Arial" w:cs="Arial"/>
-              </w:rPr>
-            </w:pPr>
-          </w:p>
-        </w:tc>
-        <w:tc>
-          <w:tcPr>
-            <w:tcW w:w="2552" w:type="dxa"/>
-            <w:vMerge/>
-          </w:tcPr>
-          <w:p>
-            <w:pPr>
-              <w:rPr>
-                <w:rFonts w:ascii="Arial" w:hAnsi="Arial" w:cs="Arial"/>
-              </w:rPr>
-            </w:pPr>
-          </w:p>
-        </w:tc>
-        <w:tc>
-          <w:tcPr>
-            <w:tcW w:w="2268" w:type="dxa"/>
-          </w:tcPr>
-          <w:p>
-            <w:pPr>
-              <w:rPr>
-                <w:rFonts w:ascii="Arial" w:hAnsi="Arial" w:cs="Arial"/>
-              </w:rPr>
-            </w:pPr>
-            <w:r>
-              <w:rPr>
-                <w:rFonts w:ascii="Arial" w:hAnsi="Arial" w:cs="Arial"/>
-              </w:rPr>
-              <w:t>Decreto Nº 36779 constitución Programa Convivir</w:t>
-            </w:r>
-          </w:p>
-        </w:tc>
-        <w:tc>
-          <w:tcPr>
-            <w:tcW w:w="1701" w:type="dxa"/>
-          </w:tcPr>
-          <w:p>
-            <w:pPr>
-              <w:rPr>
-                <w:rFonts w:ascii="Arial" w:hAnsi="Arial" w:cs="Arial"/>
-              </w:rPr>
-            </w:pPr>
-            <w:hyperlink r:id="rId70" w:history="1">
-              <w:r>
-                <w:rPr>
-                  <w:rStyle w:val="Hipervnculo"/>
-                  <w:rFonts w:ascii="Arial" w:hAnsi="Arial" w:cs="Arial"/>
-                </w:rPr>
-                <w:t>https://www.mep.go.cr/sites/default/files/decreto-36779-constitucion-programa-convivir.pdf</w:t>
-              </w:r>
-            </w:hyperlink>
-          </w:p>
-        </w:tc>
-      </w:tr>
-      <w:tr>
-        <w:trPr>
-          <w:trHeight w:val="280"/>
-          <w:jc w:val="center"/>
-        </w:trPr>
-        <w:tc>
-          <w:tcPr>
-            <w:tcW w:w="1848" w:type="dxa"/>
           </w:tcPr>
           <w:p>
             <w:pPr>
@@ -6870,6 +6621,7 @@
                 <w:b/>
                 <w:bCs/>
               </w:rPr>
+              <w:lastRenderedPageBreak/>
               <w:t xml:space="preserve">Feria Científica y tecnológica </w:t>
             </w:r>
           </w:p>

</xml_diff>